<commit_message>
added final version of lab 2 docx report
</commit_message>
<xml_diff>
--- a/docs/ppse-lab2.docx
+++ b/docs/ppse-lab2.docx
@@ -369,7 +369,6 @@
           <w:lang w:val="en-US"/>
         </w:rPr>
       </w:pPr>
-      <w:bookmarkStart w:id="0" w:name="_GoBack"/>
       <w:r>
         <w:rPr>
           <w:noProof/>
@@ -412,7 +411,6 @@
         </w:drawing>
       </w:r>
     </w:p>
-    <w:bookmarkEnd w:id="0"/>
     <w:p>
       <w:pPr>
         <w:jc w:val="center"/>
@@ -426,12 +424,183 @@
     </w:p>
     <w:p>
       <w:pPr>
+        <w:rPr>
+          <w:rFonts w:ascii="Times New Roman" w:hAnsi="Times New Roman" w:cs="Times New Roman"/>
+          <w:sz w:val="28"/>
+          <w:szCs w:val="28"/>
+        </w:rPr>
+      </w:pPr>
+      <w:r>
+        <w:rPr>
+          <w:rFonts w:ascii="Times New Roman" w:hAnsi="Times New Roman" w:cs="Times New Roman"/>
+          <w:sz w:val="28"/>
+          <w:szCs w:val="28"/>
+        </w:rPr>
+        <w:tab/>
+        <w:t xml:space="preserve">Во время слияния веток образовались конфликты, которые были решены через </w:t>
+      </w:r>
+      <w:r>
+        <w:rPr>
+          <w:rFonts w:ascii="Times New Roman" w:hAnsi="Times New Roman" w:cs="Times New Roman"/>
+          <w:sz w:val="28"/>
+          <w:szCs w:val="28"/>
+          <w:lang w:val="en-US"/>
+        </w:rPr>
+        <w:t>GitHub</w:t>
+      </w:r>
+      <w:r>
+        <w:rPr>
+          <w:rFonts w:ascii="Times New Roman" w:hAnsi="Times New Roman" w:cs="Times New Roman"/>
+          <w:sz w:val="28"/>
+          <w:szCs w:val="28"/>
+        </w:rPr>
+        <w:t xml:space="preserve"> </w:t>
+      </w:r>
+      <w:r>
+        <w:rPr>
+          <w:rFonts w:ascii="Times New Roman" w:hAnsi="Times New Roman" w:cs="Times New Roman"/>
+          <w:sz w:val="28"/>
+          <w:szCs w:val="28"/>
+          <w:lang w:val="en-US"/>
+        </w:rPr>
+        <w:t>Desktop</w:t>
+      </w:r>
+      <w:r>
+        <w:rPr>
+          <w:rFonts w:ascii="Times New Roman" w:hAnsi="Times New Roman" w:cs="Times New Roman"/>
+          <w:sz w:val="28"/>
+          <w:szCs w:val="28"/>
+        </w:rPr>
+        <w:t>:</w:t>
+      </w:r>
+    </w:p>
+    <w:p>
+      <w:pPr>
+        <w:rPr>
+          <w:rFonts w:ascii="Times New Roman" w:hAnsi="Times New Roman" w:cs="Times New Roman"/>
+          <w:sz w:val="28"/>
+          <w:szCs w:val="28"/>
+        </w:rPr>
+      </w:pPr>
+    </w:p>
+    <w:p>
+      <w:pPr>
+        <w:rPr>
+          <w:rFonts w:ascii="Times New Roman" w:hAnsi="Times New Roman" w:cs="Times New Roman"/>
+          <w:sz w:val="28"/>
+          <w:szCs w:val="28"/>
+        </w:rPr>
+      </w:pPr>
+      <w:r>
+        <w:rPr>
+          <w:noProof/>
+          <w:lang w:eastAsia="ru-RU"/>
+        </w:rPr>
+        <w:lastRenderedPageBreak/>
+        <w:drawing>
+          <wp:inline distT="0" distB="0" distL="0" distR="0" wp14:anchorId="583E5E6F" wp14:editId="5CBE92C5">
+            <wp:extent cx="5940425" cy="6650990"/>
+            <wp:effectExtent l="0" t="0" r="3175" b="0"/>
+            <wp:docPr id="5" name="Рисунок 5"/>
+            <wp:cNvGraphicFramePr>
+              <a:graphicFrameLocks xmlns:a="http://schemas.openxmlformats.org/drawingml/2006/main" noChangeAspect="1"/>
+            </wp:cNvGraphicFramePr>
+            <a:graphic xmlns:a="http://schemas.openxmlformats.org/drawingml/2006/main">
+              <a:graphicData uri="http://schemas.openxmlformats.org/drawingml/2006/picture">
+                <pic:pic xmlns:pic="http://schemas.openxmlformats.org/drawingml/2006/picture">
+                  <pic:nvPicPr>
+                    <pic:cNvPr id="1" name=""/>
+                    <pic:cNvPicPr/>
+                  </pic:nvPicPr>
+                  <pic:blipFill>
+                    <a:blip r:embed="rId6"/>
+                    <a:stretch>
+                      <a:fillRect/>
+                    </a:stretch>
+                  </pic:blipFill>
+                  <pic:spPr>
+                    <a:xfrm>
+                      <a:off x="0" y="0"/>
+                      <a:ext cx="5940425" cy="6650990"/>
+                    </a:xfrm>
+                    <a:prstGeom prst="rect">
+                      <a:avLst/>
+                    </a:prstGeom>
+                  </pic:spPr>
+                </pic:pic>
+              </a:graphicData>
+            </a:graphic>
+          </wp:inline>
+        </w:drawing>
+      </w:r>
+    </w:p>
+    <w:p>
+      <w:pPr>
+        <w:rPr>
+          <w:rFonts w:ascii="Times New Roman" w:hAnsi="Times New Roman" w:cs="Times New Roman"/>
+          <w:sz w:val="28"/>
+          <w:szCs w:val="28"/>
+        </w:rPr>
+      </w:pPr>
+    </w:p>
+    <w:p>
+      <w:pPr>
+        <w:rPr>
+          <w:rFonts w:ascii="Times New Roman" w:hAnsi="Times New Roman" w:cs="Times New Roman"/>
+          <w:sz w:val="28"/>
+          <w:szCs w:val="28"/>
+        </w:rPr>
+      </w:pPr>
+      <w:r>
+        <w:rPr>
+          <w:noProof/>
+          <w:lang w:eastAsia="ru-RU"/>
+        </w:rPr>
+        <w:lastRenderedPageBreak/>
+        <w:drawing>
+          <wp:inline distT="0" distB="0" distL="0" distR="0" wp14:anchorId="42204D66" wp14:editId="0B61716D">
+            <wp:extent cx="5715000" cy="3967207"/>
+            <wp:effectExtent l="0" t="0" r="0" b="0"/>
+            <wp:docPr id="4" name="Рисунок 4"/>
+            <wp:cNvGraphicFramePr>
+              <a:graphicFrameLocks xmlns:a="http://schemas.openxmlformats.org/drawingml/2006/main" noChangeAspect="1"/>
+            </wp:cNvGraphicFramePr>
+            <a:graphic xmlns:a="http://schemas.openxmlformats.org/drawingml/2006/main">
+              <a:graphicData uri="http://schemas.openxmlformats.org/drawingml/2006/picture">
+                <pic:pic xmlns:pic="http://schemas.openxmlformats.org/drawingml/2006/picture">
+                  <pic:nvPicPr>
+                    <pic:cNvPr id="1" name=""/>
+                    <pic:cNvPicPr/>
+                  </pic:nvPicPr>
+                  <pic:blipFill>
+                    <a:blip r:embed="rId7"/>
+                    <a:stretch>
+                      <a:fillRect/>
+                    </a:stretch>
+                  </pic:blipFill>
+                  <pic:spPr>
+                    <a:xfrm>
+                      <a:off x="0" y="0"/>
+                      <a:ext cx="5761320" cy="3999361"/>
+                    </a:xfrm>
+                    <a:prstGeom prst="rect">
+                      <a:avLst/>
+                    </a:prstGeom>
+                  </pic:spPr>
+                </pic:pic>
+              </a:graphicData>
+            </a:graphic>
+          </wp:inline>
+        </w:drawing>
+      </w:r>
+    </w:p>
+    <w:p>
+      <w:pPr>
         <w:jc w:val="center"/>
         <w:rPr>
           <w:rFonts w:ascii="Times New Roman" w:hAnsi="Times New Roman" w:cs="Times New Roman"/>
           <w:sz w:val="28"/>
           <w:szCs w:val="28"/>
-          <w:lang w:val="en-US"/>
         </w:rPr>
       </w:pPr>
     </w:p>
@@ -442,9 +611,51 @@
           <w:rFonts w:ascii="Times New Roman" w:hAnsi="Times New Roman" w:cs="Times New Roman"/>
           <w:sz w:val="28"/>
           <w:szCs w:val="28"/>
-          <w:lang w:val="en-US"/>
-        </w:rPr>
-      </w:pPr>
+        </w:rPr>
+      </w:pPr>
+      <w:r>
+        <w:rPr>
+          <w:noProof/>
+          <w:lang w:eastAsia="ru-RU"/>
+        </w:rPr>
+        <w:drawing>
+          <wp:inline distT="0" distB="0" distL="0" distR="0" wp14:anchorId="011B483D" wp14:editId="358EC5F9">
+            <wp:extent cx="5940425" cy="1680210"/>
+            <wp:effectExtent l="0" t="0" r="3175" b="0"/>
+            <wp:docPr id="6" name="Рисунок 6"/>
+            <wp:cNvGraphicFramePr>
+              <a:graphicFrameLocks xmlns:a="http://schemas.openxmlformats.org/drawingml/2006/main" noChangeAspect="1"/>
+            </wp:cNvGraphicFramePr>
+            <a:graphic xmlns:a="http://schemas.openxmlformats.org/drawingml/2006/main">
+              <a:graphicData uri="http://schemas.openxmlformats.org/drawingml/2006/picture">
+                <pic:pic xmlns:pic="http://schemas.openxmlformats.org/drawingml/2006/picture">
+                  <pic:nvPicPr>
+                    <pic:cNvPr id="1" name=""/>
+                    <pic:cNvPicPr/>
+                  </pic:nvPicPr>
+                  <pic:blipFill>
+                    <a:blip r:embed="rId8"/>
+                    <a:stretch>
+                      <a:fillRect/>
+                    </a:stretch>
+                  </pic:blipFill>
+                  <pic:spPr>
+                    <a:xfrm>
+                      <a:off x="0" y="0"/>
+                      <a:ext cx="5940425" cy="1680210"/>
+                    </a:xfrm>
+                    <a:prstGeom prst="rect">
+                      <a:avLst/>
+                    </a:prstGeom>
+                  </pic:spPr>
+                </pic:pic>
+              </a:graphicData>
+            </a:graphic>
+          </wp:inline>
+        </w:drawing>
+      </w:r>
+      <w:bookmarkStart w:id="0" w:name="_GoBack"/>
+      <w:bookmarkEnd w:id="0"/>
     </w:p>
     <w:p>
       <w:pPr>
@@ -453,7 +664,16 @@
           <w:rFonts w:ascii="Times New Roman" w:hAnsi="Times New Roman" w:cs="Times New Roman"/>
           <w:sz w:val="28"/>
           <w:szCs w:val="28"/>
-          <w:lang w:val="en-US"/>
+        </w:rPr>
+      </w:pPr>
+    </w:p>
+    <w:p>
+      <w:pPr>
+        <w:jc w:val="center"/>
+        <w:rPr>
+          <w:rFonts w:ascii="Times New Roman" w:hAnsi="Times New Roman" w:cs="Times New Roman"/>
+          <w:sz w:val="28"/>
+          <w:szCs w:val="28"/>
         </w:rPr>
       </w:pPr>
     </w:p>

</xml_diff>